<commit_message>
Added non-interface solution for power day coding (solutionV3) and updated 3 code signal questions
</commit_message>
<xml_diff>
--- a/src/main/resources/CapitalOne_Codesignal_Questions.docx
+++ b/src/main/resources/CapitalOne_Codesignal_Questions.docx
@@ -5562,20 +5562,12 @@
           <w:rFonts w:eastAsiaTheme="minorEastAsia"/>
         </w:rPr>
       </w:pPr>
-      <w:proofErr w:type="gramStart"/>
       <w:r>
         <w:rPr>
           <w:rFonts w:eastAsiaTheme="minorEastAsia"/>
         </w:rPr>
         <w:lastRenderedPageBreak/>
-        <w:t>Solution(</w:t>
-      </w:r>
-      <w:proofErr w:type="gramEnd"/>
-      <w:r>
-        <w:rPr>
-          <w:rFonts w:eastAsiaTheme="minorEastAsia"/>
-        </w:rPr>
-        <w:t xml:space="preserve">messages, width, </w:t>
+        <w:t xml:space="preserve">Solution(messages, width, </w:t>
       </w:r>
       <w:proofErr w:type="spellStart"/>
       <w:r>
@@ -5697,21 +5689,7 @@
         <w:rPr>
           <w:rFonts w:eastAsiaTheme="minorEastAsia"/>
         </w:rPr>
-        <w:t xml:space="preserve"> that are greater than both of their neighbors, </w:t>
-      </w:r>
-      <w:proofErr w:type="gramStart"/>
-      <w:r>
-        <w:rPr>
-          <w:rFonts w:eastAsiaTheme="minorEastAsia"/>
-        </w:rPr>
-        <w:t>i.e.</w:t>
-      </w:r>
-      <w:proofErr w:type="gramEnd"/>
-      <w:r>
-        <w:rPr>
-          <w:rFonts w:eastAsiaTheme="minorEastAsia"/>
-        </w:rPr>
-        <w:t xml:space="preserve"> that are </w:t>
+        <w:t xml:space="preserve"> that are greater than both of their neighbors, i.e. that are </w:t>
       </w:r>
       <w:r>
         <w:rPr>
@@ -7236,21 +7214,7 @@
         <w:rPr>
           <w:rFonts w:eastAsiaTheme="minorEastAsia" w:cstheme="minorHAnsi"/>
         </w:rPr>
-        <w:t xml:space="preserve">’s </w:t>
-      </w:r>
-      <w:proofErr w:type="gramStart"/>
-      <w:r>
-        <w:rPr>
-          <w:rFonts w:eastAsiaTheme="minorEastAsia" w:cstheme="minorHAnsi"/>
-        </w:rPr>
-        <w:t>are</w:t>
-      </w:r>
-      <w:proofErr w:type="gramEnd"/>
-      <w:r>
-        <w:rPr>
-          <w:rFonts w:eastAsiaTheme="minorEastAsia" w:cstheme="minorHAnsi"/>
-        </w:rPr>
-        <w:t xml:space="preserve"> arranged at the beginning of the array and </w:t>
+        <w:t xml:space="preserve">’s are arranged at the beginning of the array and </w:t>
       </w:r>
       <w:r>
         <w:rPr>
@@ -7744,21 +7708,7 @@
         <w:rPr>
           <w:rFonts w:eastAsiaTheme="minorEastAsia" w:cstheme="minorHAnsi"/>
         </w:rPr>
-        <w:t>Your task is to find the longest common suffix path without file masks or special characters (</w:t>
-      </w:r>
-      <w:proofErr w:type="gramStart"/>
-      <w:r>
-        <w:rPr>
-          <w:rFonts w:eastAsiaTheme="minorEastAsia" w:cstheme="minorHAnsi"/>
-        </w:rPr>
-        <w:t>e.g.</w:t>
-      </w:r>
-      <w:proofErr w:type="gramEnd"/>
-      <w:r>
-        <w:rPr>
-          <w:rFonts w:eastAsiaTheme="minorEastAsia" w:cstheme="minorHAnsi"/>
-        </w:rPr>
-        <w:t xml:space="preserve"> “..”, etc.). If there isn’t any common suffix path, return an empty string as “”.</w:t>
+        <w:t>Your task is to find the longest common suffix path without file masks or special characters (e.g. “..”, etc.). If there isn’t any common suffix path, return an empty string as “”.</w:t>
       </w:r>
     </w:p>
     <w:p>
@@ -8946,21 +8896,7 @@
         <w:rPr>
           <w:rFonts w:eastAsiaTheme="minorEastAsia" w:cstheme="minorHAnsi"/>
         </w:rPr>
-        <w:t>2. If the current move would take you outside the city grid, come back and reverse the direction that was leading outside the grid (</w:t>
-      </w:r>
-      <w:proofErr w:type="gramStart"/>
-      <w:r>
-        <w:rPr>
-          <w:rFonts w:eastAsiaTheme="minorEastAsia" w:cstheme="minorHAnsi"/>
-        </w:rPr>
-        <w:t>e.g.</w:t>
-      </w:r>
-      <w:proofErr w:type="gramEnd"/>
-      <w:r>
-        <w:rPr>
-          <w:rFonts w:eastAsiaTheme="minorEastAsia" w:cstheme="minorHAnsi"/>
-        </w:rPr>
-        <w:t xml:space="preserve"> if the x coordinate is outside the grid, reverse the x movement direction)</w:t>
+        <w:t>2. If the current move would take you outside the city grid, come back and reverse the direction that was leading outside the grid (e.g. if the x coordinate is outside the grid, reverse the x movement direction)</w:t>
       </w:r>
     </w:p>
     <w:p>
@@ -12674,7 +12610,25 @@
           <w:i/>
           <w:iCs/>
         </w:rPr>
-        <w:t xml:space="preserve"> Pepper unsuccessfully” , </w:t>
+        <w:t xml:space="preserve"> Pepper unsuccessfully</w:t>
+      </w:r>
+      <w:proofErr w:type="gramStart"/>
+      <w:r>
+        <w:rPr>
+          <w:rFonts w:eastAsiaTheme="minorEastAsia" w:cstheme="minorHAnsi"/>
+          <w:i/>
+          <w:iCs/>
+        </w:rPr>
+        <w:t>” ,</w:t>
+      </w:r>
+      <w:proofErr w:type="gramEnd"/>
+      <w:r>
+        <w:rPr>
+          <w:rFonts w:eastAsiaTheme="minorEastAsia" w:cstheme="minorHAnsi"/>
+          <w:i/>
+          <w:iCs/>
+        </w:rPr>
+        <w:t xml:space="preserve"> </w:t>
       </w:r>
       <w:r>
         <w:rPr>
@@ -12689,6 +12643,1408 @@
           <w:iCs/>
         </w:rPr>
         <w:t xml:space="preserve">solution (sentence) = 3. </w:t>
+      </w:r>
+    </w:p>
+    <w:p>
+      <w:pPr>
+        <w:rPr>
+          <w:rFonts w:eastAsiaTheme="minorEastAsia" w:cstheme="minorHAnsi"/>
+          <w:i/>
+          <w:iCs/>
+        </w:rPr>
+      </w:pPr>
+    </w:p>
+    <w:p>
+      <w:pPr>
+        <w:pStyle w:val="ListParagraph"/>
+        <w:numPr>
+          <w:ilvl w:val="0"/>
+          <w:numId w:val="1"/>
+        </w:numPr>
+        <w:rPr>
+          <w:rFonts w:eastAsiaTheme="minorEastAsia" w:cstheme="minorHAnsi"/>
+        </w:rPr>
+      </w:pPr>
+      <w:r>
+        <w:rPr>
+          <w:rFonts w:eastAsiaTheme="minorEastAsia" w:cstheme="minorHAnsi"/>
+        </w:rPr>
+        <w:t xml:space="preserve">You are given an array of songs </w:t>
+      </w:r>
+      <w:proofErr w:type="spellStart"/>
+      <w:r>
+        <w:rPr>
+          <w:rFonts w:eastAsiaTheme="minorEastAsia" w:cstheme="minorHAnsi"/>
+          <w:i/>
+          <w:iCs/>
+        </w:rPr>
+        <w:t>songs</w:t>
+      </w:r>
+      <w:proofErr w:type="spellEnd"/>
+      <w:r>
+        <w:rPr>
+          <w:rFonts w:eastAsiaTheme="minorEastAsia" w:cstheme="minorHAnsi"/>
+        </w:rPr>
+        <w:t xml:space="preserve">, where each song is represented as a string in the following format: </w:t>
+      </w:r>
+      <w:r>
+        <w:rPr>
+          <w:rFonts w:eastAsiaTheme="minorEastAsia" w:cstheme="minorHAnsi"/>
+          <w:i/>
+          <w:iCs/>
+        </w:rPr>
+        <w:t>&lt;</w:t>
+      </w:r>
+      <w:proofErr w:type="spellStart"/>
+      <w:r>
+        <w:rPr>
+          <w:rFonts w:eastAsiaTheme="minorEastAsia" w:cstheme="minorHAnsi"/>
+          <w:i/>
+          <w:iCs/>
+        </w:rPr>
+        <w:t>songName</w:t>
+      </w:r>
+      <w:proofErr w:type="spellEnd"/>
+      <w:r>
+        <w:rPr>
+          <w:rFonts w:eastAsiaTheme="minorEastAsia" w:cstheme="minorHAnsi"/>
+          <w:i/>
+          <w:iCs/>
+        </w:rPr>
+        <w:t>&gt;:&lt;</w:t>
+      </w:r>
+      <w:proofErr w:type="spellStart"/>
+      <w:r>
+        <w:rPr>
+          <w:rFonts w:eastAsiaTheme="minorEastAsia" w:cstheme="minorHAnsi"/>
+          <w:i/>
+          <w:iCs/>
+        </w:rPr>
+        <w:t>songLength</w:t>
+      </w:r>
+      <w:proofErr w:type="spellEnd"/>
+      <w:r>
+        <w:rPr>
+          <w:rFonts w:eastAsiaTheme="minorEastAsia" w:cstheme="minorHAnsi"/>
+          <w:i/>
+          <w:iCs/>
+        </w:rPr>
+        <w:t>&gt;</w:t>
+      </w:r>
+      <w:r>
+        <w:rPr>
+          <w:rFonts w:eastAsiaTheme="minorEastAsia" w:cstheme="minorHAnsi"/>
+        </w:rPr>
+        <w:t xml:space="preserve">. You are also given an array of animations </w:t>
+      </w:r>
+      <w:proofErr w:type="spellStart"/>
+      <w:r>
+        <w:rPr>
+          <w:rFonts w:eastAsiaTheme="minorEastAsia" w:cstheme="minorHAnsi"/>
+          <w:i/>
+          <w:iCs/>
+        </w:rPr>
+        <w:t>animations</w:t>
+      </w:r>
+      <w:proofErr w:type="spellEnd"/>
+      <w:r>
+        <w:rPr>
+          <w:rFonts w:eastAsiaTheme="minorEastAsia" w:cstheme="minorHAnsi"/>
+        </w:rPr>
+        <w:t xml:space="preserve">, where each animation is represented in a similar format: </w:t>
+      </w:r>
+      <w:r>
+        <w:rPr>
+          <w:rFonts w:eastAsiaTheme="minorEastAsia" w:cstheme="minorHAnsi"/>
+          <w:i/>
+          <w:iCs/>
+        </w:rPr>
+        <w:t>&lt;</w:t>
+      </w:r>
+      <w:proofErr w:type="spellStart"/>
+      <w:r>
+        <w:rPr>
+          <w:rFonts w:eastAsiaTheme="minorEastAsia" w:cstheme="minorHAnsi"/>
+          <w:i/>
+          <w:iCs/>
+        </w:rPr>
+        <w:t>animationName</w:t>
+      </w:r>
+      <w:proofErr w:type="spellEnd"/>
+      <w:r>
+        <w:rPr>
+          <w:rFonts w:eastAsiaTheme="minorEastAsia" w:cstheme="minorHAnsi"/>
+          <w:i/>
+          <w:iCs/>
+        </w:rPr>
+        <w:t>&gt;:&lt;</w:t>
+      </w:r>
+      <w:proofErr w:type="spellStart"/>
+      <w:r>
+        <w:rPr>
+          <w:rFonts w:eastAsiaTheme="minorEastAsia" w:cstheme="minorHAnsi"/>
+          <w:i/>
+          <w:iCs/>
+        </w:rPr>
+        <w:t>animationLength</w:t>
+      </w:r>
+      <w:proofErr w:type="spellEnd"/>
+      <w:r>
+        <w:rPr>
+          <w:rFonts w:eastAsiaTheme="minorEastAsia" w:cstheme="minorHAnsi"/>
+          <w:i/>
+          <w:iCs/>
+        </w:rPr>
+        <w:t>&gt;</w:t>
+      </w:r>
+      <w:r>
+        <w:rPr>
+          <w:rFonts w:eastAsiaTheme="minorEastAsia" w:cstheme="minorHAnsi"/>
+        </w:rPr>
+        <w:t xml:space="preserve">. Your task is to select an appropriate animation for each song. Specifically, an animation can only be matched to a song if its length is an integer divisor of the song’s length. If multiple animations can fit a song, select the one with the lowest index within the </w:t>
+      </w:r>
+      <w:r>
+        <w:rPr>
+          <w:rFonts w:eastAsiaTheme="minorEastAsia" w:cstheme="minorHAnsi"/>
+          <w:i/>
+          <w:iCs/>
+        </w:rPr>
+        <w:t>animations</w:t>
+      </w:r>
+      <w:r>
+        <w:rPr>
+          <w:rFonts w:eastAsiaTheme="minorEastAsia" w:cstheme="minorHAnsi"/>
+        </w:rPr>
+        <w:t xml:space="preserve"> array.</w:t>
+      </w:r>
+    </w:p>
+    <w:p>
+      <w:pPr>
+        <w:rPr>
+          <w:rFonts w:eastAsiaTheme="minorEastAsia" w:cstheme="minorHAnsi"/>
+        </w:rPr>
+      </w:pPr>
+    </w:p>
+    <w:p>
+      <w:pPr>
+        <w:ind w:left="720"/>
+        <w:rPr>
+          <w:rFonts w:eastAsiaTheme="minorEastAsia" w:cstheme="minorHAnsi"/>
+        </w:rPr>
+      </w:pPr>
+      <w:r>
+        <w:rPr>
+          <w:rFonts w:eastAsiaTheme="minorEastAsia" w:cstheme="minorHAnsi"/>
+        </w:rPr>
+        <w:t xml:space="preserve">Return an array of animations for songs, ordered in the same way as the corresponding songs. Each element of the array must be a string in the following format: </w:t>
+      </w:r>
+      <w:r>
+        <w:rPr>
+          <w:rFonts w:eastAsiaTheme="minorEastAsia" w:cstheme="minorHAnsi"/>
+          <w:i/>
+          <w:iCs/>
+        </w:rPr>
+        <w:t>&lt;</w:t>
+      </w:r>
+      <w:proofErr w:type="spellStart"/>
+      <w:r>
+        <w:rPr>
+          <w:rFonts w:eastAsiaTheme="minorEastAsia" w:cstheme="minorHAnsi"/>
+          <w:i/>
+          <w:iCs/>
+        </w:rPr>
+        <w:t>animationName</w:t>
+      </w:r>
+      <w:proofErr w:type="spellEnd"/>
+      <w:r>
+        <w:rPr>
+          <w:rFonts w:eastAsiaTheme="minorEastAsia" w:cstheme="minorHAnsi"/>
+          <w:i/>
+          <w:iCs/>
+        </w:rPr>
+        <w:t>&gt;:&lt;</w:t>
+      </w:r>
+      <w:proofErr w:type="spellStart"/>
+      <w:r>
+        <w:rPr>
+          <w:rFonts w:eastAsiaTheme="minorEastAsia" w:cstheme="minorHAnsi"/>
+          <w:i/>
+          <w:iCs/>
+        </w:rPr>
+        <w:t>timesToBePlayed</w:t>
+      </w:r>
+      <w:proofErr w:type="spellEnd"/>
+      <w:r>
+        <w:rPr>
+          <w:rFonts w:eastAsiaTheme="minorEastAsia" w:cstheme="minorHAnsi"/>
+          <w:i/>
+          <w:iCs/>
+        </w:rPr>
+        <w:t>&gt;</w:t>
+      </w:r>
+      <w:r>
+        <w:rPr>
+          <w:rFonts w:eastAsiaTheme="minorEastAsia" w:cstheme="minorHAnsi"/>
+        </w:rPr>
+        <w:t xml:space="preserve">, where </w:t>
+      </w:r>
+      <w:proofErr w:type="spellStart"/>
+      <w:r>
+        <w:rPr>
+          <w:rFonts w:eastAsiaTheme="minorEastAsia" w:cstheme="minorHAnsi"/>
+          <w:i/>
+          <w:iCs/>
+        </w:rPr>
+        <w:t>timesToBePlayed</w:t>
+      </w:r>
+      <w:proofErr w:type="spellEnd"/>
+      <w:r>
+        <w:rPr>
+          <w:rFonts w:eastAsiaTheme="minorEastAsia" w:cstheme="minorHAnsi"/>
+        </w:rPr>
+        <w:t xml:space="preserve"> is the number of times </w:t>
+      </w:r>
+      <w:r>
+        <w:rPr>
+          <w:rFonts w:eastAsiaTheme="minorEastAsia" w:cstheme="minorHAnsi"/>
+        </w:rPr>
+        <w:lastRenderedPageBreak/>
+        <w:t>the animation must be played to match the songs length. You can match the same animation to multiple songs. It is guaranteed that an appropriate animation exists for all given songs.</w:t>
+      </w:r>
+    </w:p>
+    <w:p>
+      <w:pPr>
+        <w:ind w:left="720"/>
+        <w:rPr>
+          <w:rFonts w:eastAsiaTheme="minorEastAsia" w:cstheme="minorHAnsi"/>
+        </w:rPr>
+      </w:pPr>
+    </w:p>
+    <w:p>
+      <w:pPr>
+        <w:ind w:left="720"/>
+        <w:rPr>
+          <w:rFonts w:eastAsiaTheme="minorEastAsia" w:cstheme="minorHAnsi"/>
+        </w:rPr>
+      </w:pPr>
+      <w:r>
+        <w:rPr>
+          <w:rFonts w:eastAsiaTheme="minorEastAsia" w:cstheme="minorHAnsi"/>
+        </w:rPr>
+        <w:t>Example:</w:t>
+      </w:r>
+    </w:p>
+    <w:p>
+      <w:pPr>
+        <w:ind w:left="720"/>
+        <w:rPr>
+          <w:rFonts w:eastAsiaTheme="minorEastAsia" w:cstheme="minorHAnsi"/>
+        </w:rPr>
+      </w:pPr>
+    </w:p>
+    <w:p>
+      <w:pPr>
+        <w:ind w:left="720"/>
+        <w:rPr>
+          <w:rFonts w:eastAsiaTheme="minorEastAsia" w:cstheme="minorHAnsi"/>
+        </w:rPr>
+      </w:pPr>
+      <w:r>
+        <w:rPr>
+          <w:rFonts w:eastAsiaTheme="minorEastAsia" w:cstheme="minorHAnsi"/>
+        </w:rPr>
+        <w:t xml:space="preserve">For songs = [“notion:180”, “voyage:185”, “sample:180”] and animations = [“circles:360”, squares:180”, “lines:37”], the output should be </w:t>
+      </w:r>
+      <w:proofErr w:type="gramStart"/>
+      <w:r>
+        <w:rPr>
+          <w:rFonts w:eastAsiaTheme="minorEastAsia" w:cstheme="minorHAnsi"/>
+        </w:rPr>
+        <w:t>solution(</w:t>
+      </w:r>
+      <w:proofErr w:type="gramEnd"/>
+      <w:r>
+        <w:rPr>
+          <w:rFonts w:eastAsiaTheme="minorEastAsia" w:cstheme="minorHAnsi"/>
+        </w:rPr>
+        <w:t>songs, animations) = [“squares:1”, “lines:5”, squares:1”]</w:t>
+      </w:r>
+    </w:p>
+    <w:p>
+      <w:pPr>
+        <w:ind w:left="720"/>
+        <w:rPr>
+          <w:rFonts w:eastAsiaTheme="minorEastAsia" w:cstheme="minorHAnsi"/>
+        </w:rPr>
+      </w:pPr>
+    </w:p>
+    <w:p>
+      <w:pPr>
+        <w:ind w:left="720"/>
+        <w:rPr>
+          <w:rFonts w:eastAsiaTheme="minorEastAsia" w:cstheme="minorHAnsi"/>
+        </w:rPr>
+      </w:pPr>
+      <w:r>
+        <w:rPr>
+          <w:rFonts w:eastAsiaTheme="minorEastAsia" w:cstheme="minorHAnsi"/>
+        </w:rPr>
+        <w:t>Answer: Question 36</w:t>
+      </w:r>
+    </w:p>
+    <w:p>
+      <w:pPr>
+        <w:rPr>
+          <w:rFonts w:eastAsiaTheme="minorEastAsia" w:cstheme="minorHAnsi"/>
+        </w:rPr>
+      </w:pPr>
+    </w:p>
+    <w:p>
+      <w:pPr>
+        <w:pStyle w:val="ListParagraph"/>
+        <w:numPr>
+          <w:ilvl w:val="0"/>
+          <w:numId w:val="1"/>
+        </w:numPr>
+        <w:rPr>
+          <w:rFonts w:eastAsiaTheme="minorEastAsia" w:cstheme="minorHAnsi"/>
+        </w:rPr>
+      </w:pPr>
+      <w:r>
+        <w:rPr>
+          <w:rFonts w:eastAsiaTheme="minorEastAsia" w:cstheme="minorHAnsi"/>
+        </w:rPr>
+        <w:t xml:space="preserve">You are given two arrays of positive integers, </w:t>
+      </w:r>
+      <w:proofErr w:type="spellStart"/>
+      <w:r>
+        <w:rPr>
+          <w:rFonts w:eastAsiaTheme="minorEastAsia" w:cstheme="minorHAnsi"/>
+          <w:i/>
+          <w:iCs/>
+        </w:rPr>
+        <w:t>firstArray</w:t>
+      </w:r>
+      <w:proofErr w:type="spellEnd"/>
+      <w:r>
+        <w:rPr>
+          <w:rFonts w:eastAsiaTheme="minorEastAsia" w:cstheme="minorHAnsi"/>
+        </w:rPr>
+        <w:t xml:space="preserve"> and </w:t>
+      </w:r>
+      <w:proofErr w:type="spellStart"/>
+      <w:r>
+        <w:rPr>
+          <w:rFonts w:eastAsiaTheme="minorEastAsia" w:cstheme="minorHAnsi"/>
+          <w:i/>
+          <w:iCs/>
+        </w:rPr>
+        <w:t>secondArray</w:t>
+      </w:r>
+      <w:proofErr w:type="spellEnd"/>
+      <w:r>
+        <w:rPr>
+          <w:rFonts w:eastAsiaTheme="minorEastAsia" w:cstheme="minorHAnsi"/>
+        </w:rPr>
+        <w:t xml:space="preserve">, as well as an integer </w:t>
+      </w:r>
+      <w:r>
+        <w:rPr>
+          <w:rFonts w:eastAsiaTheme="minorEastAsia" w:cstheme="minorHAnsi"/>
+          <w:i/>
+          <w:iCs/>
+        </w:rPr>
+        <w:t>target</w:t>
+      </w:r>
+      <w:r>
+        <w:rPr>
+          <w:rFonts w:eastAsiaTheme="minorEastAsia" w:cstheme="minorHAnsi"/>
+        </w:rPr>
+        <w:t xml:space="preserve">. Your task is to find the number of pairs of non-empty subarrays – one from </w:t>
+      </w:r>
+      <w:proofErr w:type="spellStart"/>
+      <w:r>
+        <w:rPr>
+          <w:rFonts w:eastAsiaTheme="minorEastAsia" w:cstheme="minorHAnsi"/>
+          <w:i/>
+          <w:iCs/>
+        </w:rPr>
+        <w:t>firstArray</w:t>
+      </w:r>
+      <w:proofErr w:type="spellEnd"/>
+      <w:r>
+        <w:rPr>
+          <w:rFonts w:eastAsiaTheme="minorEastAsia" w:cstheme="minorHAnsi"/>
+        </w:rPr>
+        <w:t xml:space="preserve"> and one from </w:t>
+      </w:r>
+      <w:proofErr w:type="spellStart"/>
+      <w:r>
+        <w:rPr>
+          <w:rFonts w:eastAsiaTheme="minorEastAsia" w:cstheme="minorHAnsi"/>
+          <w:i/>
+          <w:iCs/>
+        </w:rPr>
+        <w:t>secondArray</w:t>
+      </w:r>
+      <w:proofErr w:type="spellEnd"/>
+      <w:r>
+        <w:rPr>
+          <w:rFonts w:eastAsiaTheme="minorEastAsia" w:cstheme="minorHAnsi"/>
+        </w:rPr>
+        <w:t xml:space="preserve"> – such that the total sum of numbers in them is equal to target.</w:t>
+      </w:r>
+    </w:p>
+    <w:p>
+      <w:pPr>
+        <w:rPr>
+          <w:rFonts w:eastAsiaTheme="minorEastAsia" w:cstheme="minorHAnsi"/>
+        </w:rPr>
+      </w:pPr>
+    </w:p>
+    <w:p>
+      <w:pPr>
+        <w:ind w:left="720"/>
+        <w:rPr>
+          <w:rFonts w:eastAsiaTheme="minorEastAsia" w:cstheme="minorHAnsi"/>
+        </w:rPr>
+      </w:pPr>
+      <w:r>
+        <w:rPr>
+          <w:rFonts w:eastAsiaTheme="minorEastAsia" w:cstheme="minorHAnsi"/>
+        </w:rPr>
+        <w:t xml:space="preserve">Formally your task is to find the number of tuples of integers </w:t>
+      </w:r>
+      <w:r>
+        <w:rPr>
+          <w:rFonts w:eastAsiaTheme="minorEastAsia" w:cstheme="minorHAnsi"/>
+          <w:i/>
+          <w:iCs/>
+        </w:rPr>
+        <w:t>(</w:t>
+      </w:r>
+      <w:proofErr w:type="spellStart"/>
+      <w:r>
+        <w:rPr>
+          <w:rFonts w:eastAsiaTheme="minorEastAsia" w:cstheme="minorHAnsi"/>
+          <w:i/>
+          <w:iCs/>
+        </w:rPr>
+        <w:t>i</w:t>
+      </w:r>
+      <w:proofErr w:type="spellEnd"/>
+      <w:r>
+        <w:rPr>
+          <w:rFonts w:eastAsiaTheme="minorEastAsia" w:cstheme="minorHAnsi"/>
+          <w:i/>
+          <w:iCs/>
+        </w:rPr>
+        <w:t xml:space="preserve">, j, n, m) </w:t>
+      </w:r>
+      <w:proofErr w:type="gramStart"/>
+      <w:r>
+        <w:rPr>
+          <w:rFonts w:eastAsiaTheme="minorEastAsia" w:cstheme="minorHAnsi"/>
+        </w:rPr>
+        <w:t>where</w:t>
+      </w:r>
+      <w:proofErr w:type="gramEnd"/>
+    </w:p>
+    <w:p>
+      <w:pPr>
+        <w:pStyle w:val="ListParagraph"/>
+        <w:numPr>
+          <w:ilvl w:val="0"/>
+          <w:numId w:val="3"/>
+        </w:numPr>
+        <w:rPr>
+          <w:rFonts w:eastAsiaTheme="minorEastAsia" w:cstheme="minorHAnsi"/>
+        </w:rPr>
+      </w:pPr>
+      <w:r>
+        <w:rPr>
+          <w:rFonts w:eastAsiaTheme="minorEastAsia" w:cstheme="minorHAnsi"/>
+        </w:rPr>
+        <w:t xml:space="preserve">1 &lt;= n &lt; </w:t>
+      </w:r>
+      <w:proofErr w:type="spellStart"/>
+      <w:r>
+        <w:rPr>
+          <w:rFonts w:eastAsiaTheme="minorEastAsia" w:cstheme="minorHAnsi"/>
+        </w:rPr>
+        <w:t>firstArray.length</w:t>
+      </w:r>
+      <w:proofErr w:type="spellEnd"/>
+    </w:p>
+    <w:p>
+      <w:pPr>
+        <w:pStyle w:val="ListParagraph"/>
+        <w:numPr>
+          <w:ilvl w:val="0"/>
+          <w:numId w:val="3"/>
+        </w:numPr>
+        <w:rPr>
+          <w:rFonts w:eastAsiaTheme="minorEastAsia" w:cstheme="minorHAnsi"/>
+        </w:rPr>
+      </w:pPr>
+      <w:r>
+        <w:rPr>
+          <w:rFonts w:eastAsiaTheme="minorEastAsia" w:cstheme="minorHAnsi"/>
+        </w:rPr>
+        <w:t xml:space="preserve">0 &lt;= I &lt; </w:t>
+      </w:r>
+      <w:proofErr w:type="spellStart"/>
+      <w:r>
+        <w:rPr>
+          <w:rFonts w:eastAsiaTheme="minorEastAsia" w:cstheme="minorHAnsi"/>
+        </w:rPr>
+        <w:t>firstArray.length</w:t>
+      </w:r>
+      <w:proofErr w:type="spellEnd"/>
+      <w:r>
+        <w:rPr>
+          <w:rFonts w:eastAsiaTheme="minorEastAsia" w:cstheme="minorHAnsi"/>
+        </w:rPr>
+        <w:t xml:space="preserve"> – n</w:t>
+      </w:r>
+    </w:p>
+    <w:p>
+      <w:pPr>
+        <w:pStyle w:val="ListParagraph"/>
+        <w:numPr>
+          <w:ilvl w:val="0"/>
+          <w:numId w:val="3"/>
+        </w:numPr>
+        <w:rPr>
+          <w:rFonts w:eastAsiaTheme="minorEastAsia" w:cstheme="minorHAnsi"/>
+        </w:rPr>
+      </w:pPr>
+      <w:r>
+        <w:rPr>
+          <w:rFonts w:eastAsiaTheme="minorEastAsia" w:cstheme="minorHAnsi"/>
+        </w:rPr>
+        <w:t xml:space="preserve">1 &lt;= m &lt; </w:t>
+      </w:r>
+      <w:proofErr w:type="spellStart"/>
+      <w:r>
+        <w:rPr>
+          <w:rFonts w:eastAsiaTheme="minorEastAsia" w:cstheme="minorHAnsi"/>
+        </w:rPr>
+        <w:t>secondArray.length</w:t>
+      </w:r>
+      <w:proofErr w:type="spellEnd"/>
+    </w:p>
+    <w:p>
+      <w:pPr>
+        <w:pStyle w:val="ListParagraph"/>
+        <w:numPr>
+          <w:ilvl w:val="0"/>
+          <w:numId w:val="3"/>
+        </w:numPr>
+        <w:rPr>
+          <w:rFonts w:eastAsiaTheme="minorEastAsia" w:cstheme="minorHAnsi"/>
+        </w:rPr>
+      </w:pPr>
+      <w:r>
+        <w:rPr>
+          <w:rFonts w:eastAsiaTheme="minorEastAsia" w:cstheme="minorHAnsi"/>
+        </w:rPr>
+        <w:t xml:space="preserve">0 &lt;= j &lt; </w:t>
+      </w:r>
+      <w:proofErr w:type="spellStart"/>
+      <w:r>
+        <w:rPr>
+          <w:rFonts w:eastAsiaTheme="minorEastAsia" w:cstheme="minorHAnsi"/>
+        </w:rPr>
+        <w:t>secondArray.length</w:t>
+      </w:r>
+      <w:proofErr w:type="spellEnd"/>
+      <w:r>
+        <w:rPr>
+          <w:rFonts w:eastAsiaTheme="minorEastAsia" w:cstheme="minorHAnsi"/>
+        </w:rPr>
+        <w:t xml:space="preserve"> – m</w:t>
+      </w:r>
+    </w:p>
+    <w:p>
+      <w:pPr>
+        <w:rPr>
+          <w:rFonts w:eastAsiaTheme="minorEastAsia" w:cstheme="minorHAnsi"/>
+        </w:rPr>
+      </w:pPr>
+    </w:p>
+    <w:p>
+      <w:pPr>
+        <w:ind w:left="720"/>
+        <w:rPr>
+          <w:rFonts w:eastAsiaTheme="minorEastAsia" w:cstheme="minorHAnsi"/>
+          <w:i/>
+          <w:iCs/>
+        </w:rPr>
+      </w:pPr>
+      <w:r>
+        <w:rPr>
+          <w:rFonts w:eastAsiaTheme="minorEastAsia" w:cstheme="minorHAnsi"/>
+        </w:rPr>
+        <w:t xml:space="preserve">Such that </w:t>
+      </w:r>
+      <w:proofErr w:type="spellStart"/>
+      <w:r>
+        <w:rPr>
+          <w:rFonts w:eastAsiaTheme="minorEastAsia" w:cstheme="minorHAnsi"/>
+          <w:i/>
+          <w:iCs/>
+        </w:rPr>
+        <w:t>firstArray</w:t>
+      </w:r>
+      <w:proofErr w:type="spellEnd"/>
+      <w:r>
+        <w:rPr>
+          <w:rFonts w:eastAsiaTheme="minorEastAsia" w:cstheme="minorHAnsi"/>
+          <w:i/>
+          <w:iCs/>
+        </w:rPr>
+        <w:t>[</w:t>
+      </w:r>
+      <w:proofErr w:type="spellStart"/>
+      <w:r>
+        <w:rPr>
+          <w:rFonts w:eastAsiaTheme="minorEastAsia" w:cstheme="minorHAnsi"/>
+          <w:i/>
+          <w:iCs/>
+        </w:rPr>
+        <w:t>i</w:t>
+      </w:r>
+      <w:proofErr w:type="spellEnd"/>
+      <w:r>
+        <w:rPr>
+          <w:rFonts w:eastAsiaTheme="minorEastAsia" w:cstheme="minorHAnsi"/>
+          <w:i/>
+          <w:iCs/>
+        </w:rPr>
+        <w:t xml:space="preserve">] + </w:t>
+      </w:r>
+      <w:proofErr w:type="spellStart"/>
+      <w:proofErr w:type="gramStart"/>
+      <w:r>
+        <w:rPr>
+          <w:rFonts w:eastAsiaTheme="minorEastAsia" w:cstheme="minorHAnsi"/>
+          <w:i/>
+          <w:iCs/>
+        </w:rPr>
+        <w:t>firstArray</w:t>
+      </w:r>
+      <w:proofErr w:type="spellEnd"/>
+      <w:r>
+        <w:rPr>
+          <w:rFonts w:eastAsiaTheme="minorEastAsia" w:cstheme="minorHAnsi"/>
+          <w:i/>
+          <w:iCs/>
+        </w:rPr>
+        <w:t>[</w:t>
+      </w:r>
+      <w:proofErr w:type="gramEnd"/>
+      <w:r>
+        <w:rPr>
+          <w:rFonts w:eastAsiaTheme="minorEastAsia" w:cstheme="minorHAnsi"/>
+          <w:i/>
+          <w:iCs/>
+        </w:rPr>
+        <w:t xml:space="preserve">I + 1] + … </w:t>
+      </w:r>
+      <w:proofErr w:type="spellStart"/>
+      <w:r>
+        <w:rPr>
+          <w:rFonts w:eastAsiaTheme="minorEastAsia" w:cstheme="minorHAnsi"/>
+          <w:i/>
+          <w:iCs/>
+        </w:rPr>
+        <w:t>firstArray</w:t>
+      </w:r>
+      <w:proofErr w:type="spellEnd"/>
+      <w:r>
+        <w:rPr>
+          <w:rFonts w:eastAsiaTheme="minorEastAsia" w:cstheme="minorHAnsi"/>
+          <w:i/>
+          <w:iCs/>
+        </w:rPr>
+        <w:t>[</w:t>
+      </w:r>
+      <w:proofErr w:type="spellStart"/>
+      <w:r>
+        <w:rPr>
+          <w:rFonts w:eastAsiaTheme="minorEastAsia" w:cstheme="minorHAnsi"/>
+          <w:i/>
+          <w:iCs/>
+        </w:rPr>
+        <w:t>i</w:t>
+      </w:r>
+      <w:proofErr w:type="spellEnd"/>
+      <w:r>
+        <w:rPr>
+          <w:rFonts w:eastAsiaTheme="minorEastAsia" w:cstheme="minorHAnsi"/>
+          <w:i/>
+          <w:iCs/>
+        </w:rPr>
+        <w:t xml:space="preserve"> + n] + </w:t>
+      </w:r>
+      <w:proofErr w:type="spellStart"/>
+      <w:r>
+        <w:rPr>
+          <w:rFonts w:eastAsiaTheme="minorEastAsia" w:cstheme="minorHAnsi"/>
+          <w:i/>
+          <w:iCs/>
+        </w:rPr>
+        <w:t>secondArray</w:t>
+      </w:r>
+      <w:proofErr w:type="spellEnd"/>
+      <w:r>
+        <w:rPr>
+          <w:rFonts w:eastAsiaTheme="minorEastAsia" w:cstheme="minorHAnsi"/>
+          <w:i/>
+          <w:iCs/>
+        </w:rPr>
+        <w:t xml:space="preserve">[j] + </w:t>
+      </w:r>
+      <w:proofErr w:type="spellStart"/>
+      <w:r>
+        <w:rPr>
+          <w:rFonts w:eastAsiaTheme="minorEastAsia" w:cstheme="minorHAnsi"/>
+          <w:i/>
+          <w:iCs/>
+        </w:rPr>
+        <w:t>secondArray</w:t>
+      </w:r>
+      <w:proofErr w:type="spellEnd"/>
+      <w:r>
+        <w:rPr>
+          <w:rFonts w:eastAsiaTheme="minorEastAsia" w:cstheme="minorHAnsi"/>
+          <w:i/>
+          <w:iCs/>
+        </w:rPr>
+        <w:t xml:space="preserve">[j + 1] + … </w:t>
+      </w:r>
+      <w:proofErr w:type="spellStart"/>
+      <w:r>
+        <w:rPr>
+          <w:rFonts w:eastAsiaTheme="minorEastAsia" w:cstheme="minorHAnsi"/>
+          <w:i/>
+          <w:iCs/>
+        </w:rPr>
+        <w:t>secondArray</w:t>
+      </w:r>
+      <w:proofErr w:type="spellEnd"/>
+      <w:r>
+        <w:rPr>
+          <w:rFonts w:eastAsiaTheme="minorEastAsia" w:cstheme="minorHAnsi"/>
+          <w:i/>
+          <w:iCs/>
+        </w:rPr>
+        <w:t>[j + m] = target</w:t>
+      </w:r>
+    </w:p>
+    <w:p>
+      <w:pPr>
+        <w:ind w:left="720"/>
+        <w:rPr>
+          <w:rFonts w:eastAsiaTheme="minorEastAsia" w:cstheme="minorHAnsi"/>
+          <w:i/>
+          <w:iCs/>
+        </w:rPr>
+      </w:pPr>
+    </w:p>
+    <w:p>
+      <w:pPr>
+        <w:ind w:left="720"/>
+        <w:rPr>
+          <w:rFonts w:eastAsiaTheme="minorEastAsia" w:cstheme="minorHAnsi"/>
+        </w:rPr>
+      </w:pPr>
+      <w:r>
+        <w:rPr>
+          <w:rFonts w:eastAsiaTheme="minorEastAsia" w:cstheme="minorHAnsi"/>
+        </w:rPr>
+        <w:t>Example</w:t>
+      </w:r>
+    </w:p>
+    <w:p>
+      <w:pPr>
+        <w:ind w:left="720"/>
+        <w:rPr>
+          <w:rFonts w:eastAsiaTheme="minorEastAsia" w:cstheme="minorHAnsi"/>
+        </w:rPr>
+      </w:pPr>
+    </w:p>
+    <w:p>
+      <w:pPr>
+        <w:ind w:left="720"/>
+        <w:rPr>
+          <w:rFonts w:eastAsiaTheme="minorEastAsia" w:cstheme="minorHAnsi"/>
+        </w:rPr>
+      </w:pPr>
+      <w:proofErr w:type="spellStart"/>
+      <w:r>
+        <w:rPr>
+          <w:rFonts w:eastAsiaTheme="minorEastAsia" w:cstheme="minorHAnsi"/>
+        </w:rPr>
+        <w:t>firstArray</w:t>
+      </w:r>
+      <w:proofErr w:type="spellEnd"/>
+      <w:r>
+        <w:rPr>
+          <w:rFonts w:eastAsiaTheme="minorEastAsia" w:cstheme="minorHAnsi"/>
+        </w:rPr>
+        <w:t xml:space="preserve"> = [5,2,1,6,4], </w:t>
+      </w:r>
+      <w:proofErr w:type="spellStart"/>
+      <w:r>
+        <w:rPr>
+          <w:rFonts w:eastAsiaTheme="minorEastAsia" w:cstheme="minorHAnsi"/>
+        </w:rPr>
+        <w:t>secondArray</w:t>
+      </w:r>
+      <w:proofErr w:type="spellEnd"/>
+      <w:r>
+        <w:rPr>
+          <w:rFonts w:eastAsiaTheme="minorEastAsia" w:cstheme="minorHAnsi"/>
+        </w:rPr>
+        <w:t xml:space="preserve"> = [3,5], and target = 10. The output should be </w:t>
+      </w:r>
+      <w:proofErr w:type="gramStart"/>
+      <w:r>
+        <w:rPr>
+          <w:rFonts w:eastAsiaTheme="minorEastAsia" w:cstheme="minorHAnsi"/>
+        </w:rPr>
+        <w:t>solution(</w:t>
+      </w:r>
+      <w:proofErr w:type="spellStart"/>
+      <w:proofErr w:type="gramEnd"/>
+      <w:r>
+        <w:rPr>
+          <w:rFonts w:eastAsiaTheme="minorEastAsia" w:cstheme="minorHAnsi"/>
+        </w:rPr>
+        <w:t>firstArray</w:t>
+      </w:r>
+      <w:proofErr w:type="spellEnd"/>
+      <w:r>
+        <w:rPr>
+          <w:rFonts w:eastAsiaTheme="minorEastAsia" w:cstheme="minorHAnsi"/>
+        </w:rPr>
+        <w:t xml:space="preserve">, </w:t>
+      </w:r>
+      <w:proofErr w:type="spellStart"/>
+      <w:r>
+        <w:rPr>
+          <w:rFonts w:eastAsiaTheme="minorEastAsia" w:cstheme="minorHAnsi"/>
+        </w:rPr>
+        <w:t>secondArray</w:t>
+      </w:r>
+      <w:proofErr w:type="spellEnd"/>
+      <w:r>
+        <w:rPr>
+          <w:rFonts w:eastAsiaTheme="minorEastAsia" w:cstheme="minorHAnsi"/>
+        </w:rPr>
+        <w:t>, target) = 4</w:t>
+      </w:r>
+    </w:p>
+    <w:p>
+      <w:pPr>
+        <w:ind w:left="720"/>
+        <w:rPr>
+          <w:rFonts w:eastAsiaTheme="minorEastAsia" w:cstheme="minorHAnsi"/>
+        </w:rPr>
+      </w:pPr>
+    </w:p>
+    <w:p>
+      <w:pPr>
+        <w:ind w:left="720"/>
+        <w:rPr>
+          <w:rFonts w:eastAsiaTheme="minorEastAsia" w:cstheme="minorHAnsi"/>
+        </w:rPr>
+      </w:pPr>
+      <w:proofErr w:type="spellStart"/>
+      <w:r>
+        <w:rPr>
+          <w:rFonts w:eastAsiaTheme="minorEastAsia" w:cstheme="minorHAnsi"/>
+        </w:rPr>
+        <w:t>Explaination</w:t>
+      </w:r>
+      <w:proofErr w:type="spellEnd"/>
+      <w:r>
+        <w:rPr>
+          <w:rFonts w:eastAsiaTheme="minorEastAsia" w:cstheme="minorHAnsi"/>
+        </w:rPr>
+        <w:t xml:space="preserve">: [[5,5], [5,2,3], [2,3,5], </w:t>
+      </w:r>
+      <w:r>
+        <w:rPr>
+          <w:rFonts w:eastAsiaTheme="minorEastAsia" w:cstheme="minorHAnsi"/>
+        </w:rPr>
+        <w:t>1,</w:t>
+      </w:r>
+      <w:r>
+        <w:rPr>
+          <w:rFonts w:eastAsiaTheme="minorEastAsia" w:cstheme="minorHAnsi"/>
+        </w:rPr>
+        <w:t>6,</w:t>
+      </w:r>
+      <w:r>
+        <w:rPr>
+          <w:rFonts w:eastAsiaTheme="minorEastAsia" w:cstheme="minorHAnsi"/>
+        </w:rPr>
+        <w:t>3</w:t>
+      </w:r>
+      <w:r>
+        <w:rPr>
+          <w:rFonts w:eastAsiaTheme="minorEastAsia" w:cstheme="minorHAnsi"/>
+        </w:rPr>
+        <w:t xml:space="preserve">]] all sum to 10. These are combination of numbers from first and second </w:t>
+      </w:r>
+      <w:proofErr w:type="gramStart"/>
+      <w:r>
+        <w:rPr>
+          <w:rFonts w:eastAsiaTheme="minorEastAsia" w:cstheme="minorHAnsi"/>
+        </w:rPr>
+        <w:t>array</w:t>
+      </w:r>
+      <w:proofErr w:type="gramEnd"/>
+    </w:p>
+    <w:p>
+      <w:pPr>
+        <w:ind w:left="720"/>
+        <w:rPr>
+          <w:rFonts w:eastAsiaTheme="minorEastAsia" w:cstheme="minorHAnsi"/>
+        </w:rPr>
+      </w:pPr>
+    </w:p>
+    <w:p>
+      <w:pPr>
+        <w:ind w:left="720"/>
+        <w:rPr>
+          <w:rFonts w:eastAsiaTheme="minorEastAsia" w:cstheme="minorHAnsi"/>
+        </w:rPr>
+      </w:pPr>
+      <w:r>
+        <w:rPr>
+          <w:rFonts w:eastAsiaTheme="minorEastAsia" w:cstheme="minorHAnsi"/>
+        </w:rPr>
+        <w:t xml:space="preserve">Note: although from first </w:t>
+      </w:r>
+      <w:proofErr w:type="gramStart"/>
+      <w:r>
+        <w:rPr>
+          <w:rFonts w:eastAsiaTheme="minorEastAsia" w:cstheme="minorHAnsi"/>
+        </w:rPr>
+        <w:t>array</w:t>
+      </w:r>
+      <w:proofErr w:type="gramEnd"/>
+      <w:r>
+        <w:rPr>
+          <w:rFonts w:eastAsiaTheme="minorEastAsia" w:cstheme="minorHAnsi"/>
+        </w:rPr>
+        <w:t xml:space="preserve"> 6 and 4 sum to 10, it CANNOT be counted because no numbers from second array have been picked.</w:t>
+      </w:r>
+    </w:p>
+    <w:p>
+      <w:pPr>
+        <w:ind w:left="720"/>
+        <w:rPr>
+          <w:rFonts w:eastAsiaTheme="minorEastAsia" w:cstheme="minorHAnsi"/>
+        </w:rPr>
+      </w:pPr>
+    </w:p>
+    <w:p>
+      <w:pPr>
+        <w:ind w:left="720"/>
+        <w:rPr>
+          <w:rFonts w:eastAsiaTheme="minorEastAsia" w:cstheme="minorHAnsi"/>
+        </w:rPr>
+      </w:pPr>
+      <w:r>
+        <w:rPr>
+          <w:rFonts w:eastAsiaTheme="minorEastAsia" w:cstheme="minorHAnsi"/>
+        </w:rPr>
+        <w:t>Answer: Question 37</w:t>
+      </w:r>
+    </w:p>
+    <w:p>
+      <w:pPr>
+        <w:rPr>
+          <w:rFonts w:eastAsiaTheme="minorEastAsia" w:cstheme="minorHAnsi"/>
+        </w:rPr>
+      </w:pPr>
+    </w:p>
+    <w:p>
+      <w:pPr>
+        <w:pStyle w:val="ListParagraph"/>
+        <w:numPr>
+          <w:ilvl w:val="0"/>
+          <w:numId w:val="1"/>
+        </w:numPr>
+        <w:rPr>
+          <w:rFonts w:eastAsiaTheme="minorEastAsia" w:cstheme="minorHAnsi"/>
+        </w:rPr>
+      </w:pPr>
+      <w:r>
+        <w:rPr>
+          <w:rFonts w:eastAsiaTheme="minorEastAsia" w:cstheme="minorHAnsi"/>
+        </w:rPr>
+        <w:t xml:space="preserve">For a given array of strings </w:t>
+      </w:r>
+      <w:r>
+        <w:rPr>
+          <w:rFonts w:eastAsiaTheme="minorEastAsia" w:cstheme="minorHAnsi"/>
+          <w:i/>
+          <w:iCs/>
+        </w:rPr>
+        <w:t>reviews</w:t>
+      </w:r>
+      <w:r>
+        <w:rPr>
+          <w:rFonts w:eastAsiaTheme="minorEastAsia" w:cstheme="minorHAnsi"/>
+        </w:rPr>
+        <w:t xml:space="preserve"> representing product reviews, determine the sentiment of each review – whether it’s positive, negative, or neutral. To process the sentiment of reviews, you are given three string arrays: </w:t>
+      </w:r>
+      <w:proofErr w:type="spellStart"/>
+      <w:r>
+        <w:rPr>
+          <w:rFonts w:eastAsiaTheme="minorEastAsia" w:cstheme="minorHAnsi"/>
+          <w:i/>
+          <w:iCs/>
+        </w:rPr>
+        <w:t>positiveWords</w:t>
+      </w:r>
+      <w:proofErr w:type="spellEnd"/>
+      <w:r>
+        <w:rPr>
+          <w:rFonts w:eastAsiaTheme="minorEastAsia" w:cstheme="minorHAnsi"/>
+          <w:i/>
+          <w:iCs/>
+        </w:rPr>
+        <w:t xml:space="preserve"> </w:t>
+      </w:r>
+      <w:r>
+        <w:rPr>
+          <w:rFonts w:eastAsiaTheme="minorEastAsia" w:cstheme="minorHAnsi"/>
+        </w:rPr>
+        <w:t xml:space="preserve">containing all words that </w:t>
+      </w:r>
+      <w:proofErr w:type="gramStart"/>
+      <w:r>
+        <w:rPr>
+          <w:rFonts w:eastAsiaTheme="minorEastAsia" w:cstheme="minorHAnsi"/>
+        </w:rPr>
+        <w:t>are considered to be</w:t>
+      </w:r>
+      <w:proofErr w:type="gramEnd"/>
+      <w:r>
+        <w:rPr>
+          <w:rFonts w:eastAsiaTheme="minorEastAsia" w:cstheme="minorHAnsi"/>
+        </w:rPr>
+        <w:t xml:space="preserve"> positive, </w:t>
+      </w:r>
+      <w:proofErr w:type="spellStart"/>
+      <w:r>
+        <w:rPr>
+          <w:rFonts w:eastAsiaTheme="minorEastAsia" w:cstheme="minorHAnsi"/>
+          <w:i/>
+          <w:iCs/>
+        </w:rPr>
+        <w:t>negativeWords</w:t>
+      </w:r>
+      <w:proofErr w:type="spellEnd"/>
+      <w:r>
+        <w:rPr>
+          <w:rFonts w:eastAsiaTheme="minorEastAsia" w:cstheme="minorHAnsi"/>
+        </w:rPr>
+        <w:t xml:space="preserve"> containing all words that are </w:t>
+      </w:r>
+      <w:r>
+        <w:rPr>
+          <w:rFonts w:eastAsiaTheme="minorEastAsia" w:cstheme="minorHAnsi"/>
+        </w:rPr>
+        <w:lastRenderedPageBreak/>
+        <w:t xml:space="preserve">considered to be negative, and </w:t>
+      </w:r>
+      <w:r>
+        <w:rPr>
+          <w:rFonts w:eastAsiaTheme="minorEastAsia" w:cstheme="minorHAnsi"/>
+          <w:i/>
+          <w:iCs/>
+        </w:rPr>
+        <w:t>intensifiers</w:t>
+      </w:r>
+      <w:r>
+        <w:rPr>
+          <w:rFonts w:eastAsiaTheme="minorEastAsia" w:cstheme="minorHAnsi"/>
+        </w:rPr>
+        <w:t xml:space="preserve"> containing all words that increase the impact of the next word encountered from </w:t>
+      </w:r>
+      <w:proofErr w:type="spellStart"/>
+      <w:r>
+        <w:rPr>
+          <w:rFonts w:eastAsiaTheme="minorEastAsia" w:cstheme="minorHAnsi"/>
+          <w:i/>
+          <w:iCs/>
+        </w:rPr>
+        <w:t>positiveWords</w:t>
+      </w:r>
+      <w:proofErr w:type="spellEnd"/>
+      <w:r>
+        <w:rPr>
+          <w:rFonts w:eastAsiaTheme="minorEastAsia" w:cstheme="minorHAnsi"/>
+        </w:rPr>
+        <w:t xml:space="preserve"> or </w:t>
+      </w:r>
+      <w:proofErr w:type="spellStart"/>
+      <w:r>
+        <w:rPr>
+          <w:rFonts w:eastAsiaTheme="minorEastAsia" w:cstheme="minorHAnsi"/>
+          <w:i/>
+          <w:iCs/>
+        </w:rPr>
+        <w:t>negativeWords</w:t>
+      </w:r>
+      <w:proofErr w:type="spellEnd"/>
+      <w:r>
+        <w:rPr>
+          <w:rFonts w:eastAsiaTheme="minorEastAsia" w:cstheme="minorHAnsi"/>
+        </w:rPr>
+        <w:t xml:space="preserve"> by one. Specifically</w:t>
+      </w:r>
+    </w:p>
+    <w:p>
+      <w:pPr>
+        <w:pStyle w:val="ListParagraph"/>
+        <w:numPr>
+          <w:ilvl w:val="1"/>
+          <w:numId w:val="1"/>
+        </w:numPr>
+        <w:rPr>
+          <w:rFonts w:eastAsiaTheme="minorEastAsia" w:cstheme="minorHAnsi"/>
+        </w:rPr>
+      </w:pPr>
+      <w:r>
+        <w:rPr>
+          <w:rFonts w:eastAsiaTheme="minorEastAsia" w:cstheme="minorHAnsi"/>
+        </w:rPr>
+        <w:t xml:space="preserve">A review is considered to be </w:t>
+      </w:r>
+      <w:r>
+        <w:rPr>
+          <w:rFonts w:eastAsiaTheme="minorEastAsia" w:cstheme="minorHAnsi"/>
+          <w:b/>
+          <w:bCs/>
+        </w:rPr>
+        <w:t xml:space="preserve">positive </w:t>
+      </w:r>
+      <w:r>
+        <w:rPr>
+          <w:rFonts w:eastAsiaTheme="minorEastAsia" w:cstheme="minorHAnsi"/>
+        </w:rPr>
+        <w:t xml:space="preserve">if it contains more positive words than </w:t>
+      </w:r>
+      <w:proofErr w:type="gramStart"/>
+      <w:r>
+        <w:rPr>
+          <w:rFonts w:eastAsiaTheme="minorEastAsia" w:cstheme="minorHAnsi"/>
+        </w:rPr>
+        <w:t>negative</w:t>
+      </w:r>
+      <w:proofErr w:type="gramEnd"/>
+    </w:p>
+    <w:p>
+      <w:pPr>
+        <w:pStyle w:val="ListParagraph"/>
+        <w:numPr>
+          <w:ilvl w:val="1"/>
+          <w:numId w:val="1"/>
+        </w:numPr>
+        <w:rPr>
+          <w:rFonts w:eastAsiaTheme="minorEastAsia" w:cstheme="minorHAnsi"/>
+        </w:rPr>
+      </w:pPr>
+      <w:r>
+        <w:rPr>
+          <w:rFonts w:eastAsiaTheme="minorEastAsia" w:cstheme="minorHAnsi"/>
+        </w:rPr>
+        <w:t xml:space="preserve">A review is considered to be </w:t>
+      </w:r>
+      <w:r>
+        <w:rPr>
+          <w:rFonts w:eastAsiaTheme="minorEastAsia" w:cstheme="minorHAnsi"/>
+          <w:b/>
+          <w:bCs/>
+        </w:rPr>
+        <w:t>negative</w:t>
+      </w:r>
+      <w:r>
+        <w:rPr>
+          <w:rFonts w:eastAsiaTheme="minorEastAsia" w:cstheme="minorHAnsi"/>
+        </w:rPr>
+        <w:t xml:space="preserve"> if it contains more negative words than </w:t>
+      </w:r>
+      <w:proofErr w:type="gramStart"/>
+      <w:r>
+        <w:rPr>
+          <w:rFonts w:eastAsiaTheme="minorEastAsia" w:cstheme="minorHAnsi"/>
+        </w:rPr>
+        <w:t>positive</w:t>
+      </w:r>
+      <w:proofErr w:type="gramEnd"/>
+    </w:p>
+    <w:p>
+      <w:pPr>
+        <w:pStyle w:val="ListParagraph"/>
+        <w:numPr>
+          <w:ilvl w:val="1"/>
+          <w:numId w:val="1"/>
+        </w:numPr>
+        <w:rPr>
+          <w:rFonts w:eastAsiaTheme="minorEastAsia" w:cstheme="minorHAnsi"/>
+        </w:rPr>
+      </w:pPr>
+      <w:r>
+        <w:rPr>
+          <w:rFonts w:eastAsiaTheme="minorEastAsia" w:cstheme="minorHAnsi"/>
+        </w:rPr>
+        <w:t xml:space="preserve">A review </w:t>
+      </w:r>
+      <w:proofErr w:type="gramStart"/>
+      <w:r>
+        <w:rPr>
+          <w:rFonts w:eastAsiaTheme="minorEastAsia" w:cstheme="minorHAnsi"/>
+        </w:rPr>
+        <w:t>is considered to be</w:t>
+      </w:r>
+      <w:proofErr w:type="gramEnd"/>
+      <w:r>
+        <w:rPr>
+          <w:rFonts w:eastAsiaTheme="minorEastAsia" w:cstheme="minorHAnsi"/>
+        </w:rPr>
+        <w:t xml:space="preserve"> </w:t>
+      </w:r>
+      <w:r>
+        <w:rPr>
+          <w:rFonts w:eastAsiaTheme="minorEastAsia" w:cstheme="minorHAnsi"/>
+          <w:b/>
+          <w:bCs/>
+        </w:rPr>
+        <w:t>neutral</w:t>
+      </w:r>
+      <w:r>
+        <w:rPr>
+          <w:rFonts w:eastAsiaTheme="minorEastAsia" w:cstheme="minorHAnsi"/>
+        </w:rPr>
+        <w:t xml:space="preserve"> if it contains </w:t>
+      </w:r>
+      <w:r>
+        <w:rPr>
+          <w:rFonts w:eastAsiaTheme="minorEastAsia" w:cstheme="minorHAnsi"/>
+        </w:rPr>
+        <w:t>an equal number of positive and negative words.</w:t>
+      </w:r>
+    </w:p>
+    <w:p>
+      <w:pPr>
+        <w:rPr>
+          <w:rFonts w:eastAsiaTheme="minorEastAsia" w:cstheme="minorHAnsi"/>
+        </w:rPr>
+      </w:pPr>
+    </w:p>
+    <w:p>
+      <w:pPr>
+        <w:ind w:left="720"/>
+        <w:rPr>
+          <w:rFonts w:eastAsiaTheme="minorEastAsia" w:cstheme="minorHAnsi"/>
+        </w:rPr>
+      </w:pPr>
+      <w:r>
+        <w:rPr>
+          <w:rFonts w:eastAsiaTheme="minorEastAsia" w:cstheme="minorHAnsi"/>
+        </w:rPr>
+        <w:t xml:space="preserve">It is guaranteed that each review only contains words (consisting of lowercase English letters) that are separated by single spaces and that all reviews will not start or end with a space. It is also guaranteed that </w:t>
+      </w:r>
+      <w:proofErr w:type="spellStart"/>
+      <w:r>
+        <w:rPr>
+          <w:rFonts w:eastAsiaTheme="minorEastAsia" w:cstheme="minorHAnsi"/>
+          <w:i/>
+          <w:iCs/>
+        </w:rPr>
+        <w:t>positiveWords</w:t>
+      </w:r>
+      <w:proofErr w:type="spellEnd"/>
+      <w:r>
+        <w:rPr>
+          <w:rFonts w:eastAsiaTheme="minorEastAsia" w:cstheme="minorHAnsi"/>
+        </w:rPr>
+        <w:t xml:space="preserve">, </w:t>
+      </w:r>
+      <w:proofErr w:type="spellStart"/>
+      <w:r>
+        <w:rPr>
+          <w:rFonts w:eastAsiaTheme="minorEastAsia" w:cstheme="minorHAnsi"/>
+          <w:i/>
+          <w:iCs/>
+        </w:rPr>
+        <w:t>negativeWords</w:t>
+      </w:r>
+      <w:proofErr w:type="spellEnd"/>
+      <w:r>
+        <w:rPr>
+          <w:rFonts w:eastAsiaTheme="minorEastAsia" w:cstheme="minorHAnsi"/>
+        </w:rPr>
+        <w:t xml:space="preserve">, and </w:t>
+      </w:r>
+      <w:r>
+        <w:rPr>
+          <w:rFonts w:eastAsiaTheme="minorEastAsia" w:cstheme="minorHAnsi"/>
+          <w:i/>
+          <w:iCs/>
+        </w:rPr>
+        <w:t>intensifiers</w:t>
+      </w:r>
+      <w:r>
+        <w:rPr>
+          <w:rFonts w:eastAsiaTheme="minorEastAsia" w:cstheme="minorHAnsi"/>
+        </w:rPr>
+        <w:t xml:space="preserve"> will contain distinct words (</w:t>
+      </w:r>
+      <w:proofErr w:type="spellStart"/>
+      <w:r>
+        <w:rPr>
+          <w:rFonts w:eastAsiaTheme="minorEastAsia" w:cstheme="minorHAnsi"/>
+        </w:rPr>
+        <w:t>i.e</w:t>
+      </w:r>
+      <w:proofErr w:type="spellEnd"/>
+      <w:r>
+        <w:rPr>
+          <w:rFonts w:eastAsiaTheme="minorEastAsia" w:cstheme="minorHAnsi"/>
+        </w:rPr>
+        <w:t xml:space="preserve"> if a word is in one, it will not be in the other), and all words in the arrays consists of lowercase English letters only.</w:t>
+      </w:r>
+    </w:p>
+    <w:p>
+      <w:pPr>
+        <w:rPr>
+          <w:rFonts w:eastAsiaTheme="minorEastAsia" w:cstheme="minorHAnsi"/>
+        </w:rPr>
+      </w:pPr>
+    </w:p>
+    <w:p>
+      <w:pPr>
+        <w:rPr>
+          <w:rFonts w:eastAsiaTheme="minorEastAsia" w:cstheme="minorHAnsi"/>
+        </w:rPr>
+      </w:pPr>
+      <w:r>
+        <w:rPr>
+          <w:rFonts w:eastAsiaTheme="minorEastAsia" w:cstheme="minorHAnsi"/>
+        </w:rPr>
+        <w:tab/>
+        <w:t>Answer: Question 38</w:t>
       </w:r>
     </w:p>
     <w:sectPr>

</xml_diff>